<commit_message>
#1: spelling mistakes corrected
</commit_message>
<xml_diff>
--- a/docs/issues/issues_20220317/complie_issue1_20220317a.docx
+++ b/docs/issues/issues_20220317/complie_issue1_20220317a.docx
@@ -30,7 +30,16 @@
           <w:sz w:val="28"/>
           <w:szCs w:val="28"/>
         </w:rPr>
-        <w:t>Extern Calculator</w:t>
+        <w:t>Simple</w:t>
+      </w:r>
+      <w:bookmarkStart w:id="0" w:name="_GoBack"/>
+      <w:bookmarkEnd w:id="0"/>
+      <w:r>
+        <w:rPr>
+          <w:sz w:val="28"/>
+          <w:szCs w:val="28"/>
+        </w:rPr>
+        <w:t xml:space="preserve"> Calculator</w:t>
       </w:r>
     </w:p>
     <w:p>
@@ -168,110 +177,14 @@
           <w:sz w:val="28"/>
           <w:szCs w:val="28"/>
         </w:rPr>
-        <w:t>We need to link “</w:t>
-      </w:r>
-      <w:proofErr w:type="spellStart"/>
-      <w:r>
-        <w:rPr>
-          <w:sz w:val="28"/>
-          <w:szCs w:val="28"/>
-        </w:rPr>
-        <w:t>arith.h</w:t>
-      </w:r>
-      <w:proofErr w:type="spellEnd"/>
-      <w:r>
-        <w:rPr>
-          <w:sz w:val="28"/>
-          <w:szCs w:val="28"/>
-        </w:rPr>
-        <w:t>” header file with operational source files such as “</w:t>
-      </w:r>
-      <w:proofErr w:type="spellStart"/>
-      <w:r>
-        <w:rPr>
-          <w:sz w:val="28"/>
-          <w:szCs w:val="28"/>
-        </w:rPr>
-        <w:t>add.c</w:t>
-      </w:r>
-      <w:proofErr w:type="spellEnd"/>
-      <w:r>
-        <w:rPr>
-          <w:sz w:val="28"/>
-          <w:szCs w:val="28"/>
-        </w:rPr>
-        <w:t>”, “</w:t>
-      </w:r>
-      <w:proofErr w:type="spellStart"/>
-      <w:r>
-        <w:rPr>
-          <w:sz w:val="28"/>
-          <w:szCs w:val="28"/>
-        </w:rPr>
-        <w:t>mul.c</w:t>
-      </w:r>
-      <w:proofErr w:type="spellEnd"/>
-      <w:r>
-        <w:rPr>
-          <w:sz w:val="28"/>
-          <w:szCs w:val="28"/>
-        </w:rPr>
-        <w:t>”, “</w:t>
-      </w:r>
-      <w:proofErr w:type="spellStart"/>
-      <w:r>
-        <w:rPr>
-          <w:sz w:val="28"/>
-          <w:szCs w:val="28"/>
-        </w:rPr>
-        <w:t>sub.c</w:t>
-      </w:r>
-      <w:proofErr w:type="spellEnd"/>
-      <w:r>
-        <w:rPr>
-          <w:sz w:val="28"/>
-          <w:szCs w:val="28"/>
-        </w:rPr>
-        <w:t>”, “</w:t>
-      </w:r>
-      <w:proofErr w:type="spellStart"/>
-      <w:r>
-        <w:rPr>
-          <w:sz w:val="28"/>
-          <w:szCs w:val="28"/>
-        </w:rPr>
-        <w:t>div.c</w:t>
-      </w:r>
-      <w:proofErr w:type="spellEnd"/>
-      <w:r>
-        <w:rPr>
-          <w:sz w:val="28"/>
-          <w:szCs w:val="28"/>
-        </w:rPr>
-        <w:t xml:space="preserve">”. Instead of linking, we are </w:t>
-      </w:r>
-      <w:r>
-        <w:rPr>
-          <w:sz w:val="28"/>
-          <w:szCs w:val="28"/>
-        </w:rPr>
-        <w:t>facing compile time error. The linking is not happening properly. “</w:t>
-      </w:r>
-      <w:proofErr w:type="spellStart"/>
-      <w:r>
-        <w:rPr>
-          <w:sz w:val="28"/>
-          <w:szCs w:val="28"/>
-        </w:rPr>
-        <w:t>arith.h</w:t>
-      </w:r>
-      <w:proofErr w:type="spellEnd"/>
-      <w:r>
-        <w:rPr>
-          <w:sz w:val="28"/>
-          <w:szCs w:val="28"/>
-        </w:rPr>
-        <w:t>”</w:t>
+        <w:t xml:space="preserve">We need to link “arith.h” header file with operational source files such as “add.c”, “mul.c”, “sub.c”, “div.c”. Instead of linking, we are </w:t>
+      </w:r>
+      <w:r>
+        <w:rPr>
+          <w:sz w:val="28"/>
+          <w:szCs w:val="28"/>
+        </w:rPr>
+        <w:t>facing compile time error. The linking is not happening properly. “arith.h”</w:t>
       </w:r>
       <w:r>
         <w:rPr>
@@ -365,10 +278,7 @@
         <w:t>.</w:t>
       </w:r>
     </w:p>
-    <w:p>
-      <w:bookmarkStart w:id="0" w:name="_GoBack"/>
-      <w:bookmarkEnd w:id="0"/>
-    </w:p>
+    <w:p/>
     <w:sectPr>
       <w:pgSz w:w="12240" w:h="15840"/>
       <w:pgMar w:top="1440" w:right="1440" w:bottom="1440" w:left="1440" w:header="720" w:footer="720" w:gutter="0"/>

</xml_diff>